<commit_message>
add weekend days to calendar
</commit_message>
<xml_diff>
--- a/bulletin.docx
+++ b/bulletin.docx
@@ -20,47 +20,7 @@
           <w:kern w:val="0"/>
           <w14:ligatures w14:val="none"/>
         </w:rPr>
-        <w:t xml:space="preserve">As another quarter is in the books, we want to express our sincere gratitude to </w:t>
-      </w:r>
-      <w:proofErr w:type="gramStart"/>
-      <w:r>
-        <w:rPr>
-          <w:rFonts w:ascii="Arial" w:eastAsia="Times New Roman" w:hAnsi="Arial" w:cs="Arial"/>
-          <w:color w:val="000000"/>
-          <w:kern w:val="0"/>
-          <w14:ligatures w14:val="none"/>
-        </w:rPr>
-        <w:t>each and every</w:t>
-      </w:r>
-      <w:proofErr w:type="gramEnd"/>
-      <w:r>
-        <w:rPr>
-          <w:rFonts w:ascii="Arial" w:eastAsia="Times New Roman" w:hAnsi="Arial" w:cs="Arial"/>
-          <w:color w:val="000000"/>
-          <w:kern w:val="0"/>
-          <w14:ligatures w14:val="none"/>
-        </w:rPr>
-        <w:t xml:space="preserve"> one of you for your hard work and dedication. Your efforts make a real difference, especially during </w:t>
-      </w:r>
-      <w:proofErr w:type="gramStart"/>
-      <w:r>
-        <w:rPr>
-          <w:rFonts w:ascii="Arial" w:eastAsia="Times New Roman" w:hAnsi="Arial" w:cs="Arial"/>
-          <w:color w:val="000000"/>
-          <w:kern w:val="0"/>
-          <w14:ligatures w14:val="none"/>
-        </w:rPr>
-        <w:t>the challenging</w:t>
-      </w:r>
-      <w:proofErr w:type="gramEnd"/>
-      <w:r>
-        <w:rPr>
-          <w:rFonts w:ascii="Arial" w:eastAsia="Times New Roman" w:hAnsi="Arial" w:cs="Arial"/>
-          <w:color w:val="000000"/>
-          <w:kern w:val="0"/>
-          <w14:ligatures w14:val="none"/>
-        </w:rPr>
-        <w:t xml:space="preserve"> times.</w:t>
+        <w:t>As another quarter is in the books, we want to express our sincere gratitude to each and every one of you for your hard work and dedication. Your efforts make a real difference, especially during the challenging times.</w:t>
       </w:r>
     </w:p>
     <w:p>
@@ -198,7 +158,18 @@
           <w:kern w:val="0"/>
           <w14:ligatures w14:val="none"/>
         </w:rPr>
-        <w:t>Aug 18th, 24th &amp; 25th</w:t>
+        <w:t>Jul</w:t>
+      </w:r>
+      <w:r>
+        <w:rPr>
+          <w:rFonts w:ascii="Arial" w:eastAsia="Times New Roman" w:hAnsi="Arial" w:cs="Arial"/>
+          <w:b/>
+          <w:bCs/>
+          <w:color w:val="000000"/>
+          <w:kern w:val="0"/>
+          <w14:ligatures w14:val="none"/>
+        </w:rPr>
+        <w:t xml:space="preserve"> 18th, 24th &amp; 25th</w:t>
       </w:r>
     </w:p>
     <w:p/>

</xml_diff>

<commit_message>
don't display blank bulletin
</commit_message>
<xml_diff>
--- a/bulletin.docx
+++ b/bulletin.docx
@@ -20,7 +20,27 @@
           <w:kern w:val="0"/>
           <w14:ligatures w14:val="none"/>
         </w:rPr>
-        <w:t>As another quarter is in the books, we want to express our sincere gratitude to each and every one of you for your hard work and dedication. Your efforts make a real difference, especially during the challenging times.</w:t>
+        <w:t xml:space="preserve">As another quarter is in the books, we want to express our sincere gratitude to </w:t>
+      </w:r>
+      <w:proofErr w:type="gramStart"/>
+      <w:r>
+        <w:rPr>
+          <w:rFonts w:ascii="Arial" w:eastAsia="Times New Roman" w:hAnsi="Arial" w:cs="Arial"/>
+          <w:color w:val="000000"/>
+          <w:kern w:val="0"/>
+          <w14:ligatures w14:val="none"/>
+        </w:rPr>
+        <w:t>each and every</w:t>
+      </w:r>
+      <w:proofErr w:type="gramEnd"/>
+      <w:r>
+        <w:rPr>
+          <w:rFonts w:ascii="Arial" w:eastAsia="Times New Roman" w:hAnsi="Arial" w:cs="Arial"/>
+          <w:color w:val="000000"/>
+          <w:kern w:val="0"/>
+          <w14:ligatures w14:val="none"/>
+        </w:rPr>
+        <w:t xml:space="preserve"> one of you for your hard work and dedication. Your efforts make a real difference, especially during the challenging times.</w:t>
       </w:r>
     </w:p>
     <w:p>

</xml_diff>